<commit_message>
update: supplemental files added and editted
</commit_message>
<xml_diff>
--- a/supplemental/PRISMA_2020_checklist.docx
+++ b/supplemental/PRISMA_2020_checklist.docx
@@ -795,7 +795,34 @@
                 <w:sz w:val="18"/>
                 <w:szCs w:val="18"/>
               </w:rPr>
-              <w:t>Pg. 5 line 11 to Pg. 7 line 13</w:t>
+              <w:t xml:space="preserve">Pg. 5 line </w:t>
+            </w:r>
+            <w:r>
+              <w:rPr>
+                <w:rFonts w:ascii="Arial" w:hAnsi="Arial" w:cs="Arial"/>
+                <w:color w:val="auto"/>
+                <w:sz w:val="18"/>
+                <w:szCs w:val="18"/>
+              </w:rPr>
+              <w:t>8</w:t>
+            </w:r>
+            <w:r>
+              <w:rPr>
+                <w:rFonts w:ascii="Arial" w:hAnsi="Arial" w:cs="Arial"/>
+                <w:color w:val="auto"/>
+                <w:sz w:val="18"/>
+                <w:szCs w:val="18"/>
+              </w:rPr>
+              <w:t xml:space="preserve"> to Pg. 7 line 1</w:t>
+            </w:r>
+            <w:r>
+              <w:rPr>
+                <w:rFonts w:ascii="Arial" w:hAnsi="Arial" w:cs="Arial"/>
+                <w:color w:val="auto"/>
+                <w:sz w:val="18"/>
+                <w:szCs w:val="18"/>
+              </w:rPr>
+              <w:t>0</w:t>
             </w:r>
           </w:p>
         </w:tc>
@@ -923,7 +950,115 @@
                 <w:sz w:val="18"/>
                 <w:szCs w:val="18"/>
               </w:rPr>
-              <w:t>Pg. 7 line 14-19; Pg. 8 lines 4:19; Pg. 8 line 25 to Pg. 9 line 16.</w:t>
+              <w:t>Pg. 7 line 1</w:t>
+            </w:r>
+            <w:r>
+              <w:rPr>
+                <w:rFonts w:ascii="Arial" w:hAnsi="Arial" w:cs="Arial"/>
+                <w:color w:val="auto"/>
+                <w:sz w:val="18"/>
+                <w:szCs w:val="18"/>
+              </w:rPr>
+              <w:t>1</w:t>
+            </w:r>
+            <w:r>
+              <w:rPr>
+                <w:rFonts w:ascii="Arial" w:hAnsi="Arial" w:cs="Arial"/>
+                <w:color w:val="auto"/>
+                <w:sz w:val="18"/>
+                <w:szCs w:val="18"/>
+              </w:rPr>
+              <w:t>-1</w:t>
+            </w:r>
+            <w:r>
+              <w:rPr>
+                <w:rFonts w:ascii="Arial" w:hAnsi="Arial" w:cs="Arial"/>
+                <w:color w:val="auto"/>
+                <w:sz w:val="18"/>
+                <w:szCs w:val="18"/>
+              </w:rPr>
+              <w:t>6</w:t>
+            </w:r>
+            <w:r>
+              <w:rPr>
+                <w:rFonts w:ascii="Arial" w:hAnsi="Arial" w:cs="Arial"/>
+                <w:color w:val="auto"/>
+                <w:sz w:val="18"/>
+                <w:szCs w:val="18"/>
+              </w:rPr>
+              <w:t xml:space="preserve">; Pg. 8 lines </w:t>
+            </w:r>
+            <w:r>
+              <w:rPr>
+                <w:rFonts w:ascii="Arial" w:hAnsi="Arial" w:cs="Arial"/>
+                <w:color w:val="auto"/>
+                <w:sz w:val="18"/>
+                <w:szCs w:val="18"/>
+              </w:rPr>
+              <w:t>2</w:t>
+            </w:r>
+            <w:r>
+              <w:rPr>
+                <w:rFonts w:ascii="Arial" w:hAnsi="Arial" w:cs="Arial"/>
+                <w:color w:val="auto"/>
+                <w:sz w:val="18"/>
+                <w:szCs w:val="18"/>
+              </w:rPr>
+              <w:t>:</w:t>
+            </w:r>
+            <w:r>
+              <w:rPr>
+                <w:rFonts w:ascii="Arial" w:hAnsi="Arial" w:cs="Arial"/>
+                <w:color w:val="auto"/>
+                <w:sz w:val="18"/>
+                <w:szCs w:val="18"/>
+              </w:rPr>
+              <w:t>17</w:t>
+            </w:r>
+            <w:r>
+              <w:rPr>
+                <w:rFonts w:ascii="Arial" w:hAnsi="Arial" w:cs="Arial"/>
+                <w:color w:val="auto"/>
+                <w:sz w:val="18"/>
+                <w:szCs w:val="18"/>
+              </w:rPr>
+              <w:t xml:space="preserve">; Pg. 8 line </w:t>
+            </w:r>
+            <w:r>
+              <w:rPr>
+                <w:rFonts w:ascii="Arial" w:hAnsi="Arial" w:cs="Arial"/>
+                <w:color w:val="auto"/>
+                <w:sz w:val="18"/>
+                <w:szCs w:val="18"/>
+              </w:rPr>
+              <w:t>23</w:t>
+            </w:r>
+            <w:r>
+              <w:rPr>
+                <w:rFonts w:ascii="Arial" w:hAnsi="Arial" w:cs="Arial"/>
+                <w:color w:val="auto"/>
+                <w:sz w:val="18"/>
+                <w:szCs w:val="18"/>
+              </w:rPr>
+              <w:t xml:space="preserve"> to Pg. 9 line 1</w:t>
+            </w:r>
+            <w:r>
+              <w:rPr>
+                <w:rFonts w:ascii="Arial" w:hAnsi="Arial" w:cs="Arial"/>
+                <w:color w:val="auto"/>
+                <w:sz w:val="18"/>
+                <w:szCs w:val="18"/>
+              </w:rPr>
+              <w:t>5</w:t>
+            </w:r>
+            <w:r>
+              <w:rPr>
+                <w:rFonts w:ascii="Arial" w:hAnsi="Arial" w:cs="Arial"/>
+                <w:color w:val="auto"/>
+                <w:sz w:val="18"/>
+                <w:szCs w:val="18"/>
+              </w:rPr>
+              <w:t>.</w:t>
             </w:r>
           </w:p>
         </w:tc>
@@ -1114,7 +1249,43 @@
                 <w:sz w:val="18"/>
                 <w:szCs w:val="18"/>
               </w:rPr>
-              <w:t>Pg. 10 line 4 to Pg. 11 line 2.</w:t>
+              <w:t xml:space="preserve">Pg. 10 line </w:t>
+            </w:r>
+            <w:r>
+              <w:rPr>
+                <w:rFonts w:ascii="Arial" w:hAnsi="Arial" w:cs="Arial"/>
+                <w:color w:val="auto"/>
+                <w:sz w:val="18"/>
+                <w:szCs w:val="18"/>
+              </w:rPr>
+              <w:t xml:space="preserve">6 </w:t>
+            </w:r>
+            <w:r>
+              <w:rPr>
+                <w:rFonts w:ascii="Arial" w:hAnsi="Arial" w:cs="Arial"/>
+                <w:color w:val="auto"/>
+                <w:sz w:val="18"/>
+                <w:szCs w:val="18"/>
+              </w:rPr>
+              <w:t xml:space="preserve">to Pg. 11 line </w:t>
+            </w:r>
+            <w:r>
+              <w:rPr>
+                <w:rFonts w:ascii="Arial" w:hAnsi="Arial" w:cs="Arial"/>
+                <w:color w:val="auto"/>
+                <w:sz w:val="18"/>
+                <w:szCs w:val="18"/>
+              </w:rPr>
+              <w:t>5</w:t>
+            </w:r>
+            <w:r>
+              <w:rPr>
+                <w:rFonts w:ascii="Arial" w:hAnsi="Arial" w:cs="Arial"/>
+                <w:color w:val="auto"/>
+                <w:sz w:val="18"/>
+                <w:szCs w:val="18"/>
+              </w:rPr>
+              <w:t>.</w:t>
             </w:r>
           </w:p>
         </w:tc>
@@ -1242,7 +1413,16 @@
                 <w:sz w:val="18"/>
                 <w:szCs w:val="18"/>
               </w:rPr>
-              <w:t>Pg. 11 lines 4:17</w:t>
+              <w:t xml:space="preserve">Pg. 11 lines </w:t>
+            </w:r>
+            <w:r>
+              <w:rPr>
+                <w:rFonts w:ascii="Arial" w:hAnsi="Arial" w:cs="Arial"/>
+                <w:color w:val="auto"/>
+                <w:sz w:val="18"/>
+                <w:szCs w:val="18"/>
+              </w:rPr>
+              <w:t>6:21</w:t>
             </w:r>
           </w:p>
         </w:tc>
@@ -1378,7 +1558,16 @@
                 <w:sz w:val="18"/>
                 <w:szCs w:val="18"/>
               </w:rPr>
-              <w:t>Pg. 11 lines 4:17</w:t>
+              <w:t xml:space="preserve">Pg. 11 lines </w:t>
+            </w:r>
+            <w:r>
+              <w:rPr>
+                <w:rFonts w:ascii="Arial" w:hAnsi="Arial" w:cs="Arial"/>
+                <w:color w:val="auto"/>
+                <w:sz w:val="18"/>
+                <w:szCs w:val="18"/>
+              </w:rPr>
+              <w:t>6:21</w:t>
             </w:r>
           </w:p>
         </w:tc>
@@ -1514,7 +1703,34 @@
                 <w:sz w:val="18"/>
                 <w:szCs w:val="18"/>
               </w:rPr>
-              <w:t>Pg. 9 line 23 to Pg. 10 line 3; Pg. 10 lines 6:16</w:t>
+              <w:t xml:space="preserve">Pg. 9 line </w:t>
+            </w:r>
+            <w:r>
+              <w:rPr>
+                <w:rFonts w:ascii="Arial" w:hAnsi="Arial" w:cs="Arial"/>
+                <w:color w:val="auto"/>
+                <w:sz w:val="18"/>
+                <w:szCs w:val="18"/>
+              </w:rPr>
+              <w:t xml:space="preserve">20 </w:t>
+            </w:r>
+            <w:r>
+              <w:rPr>
+                <w:rFonts w:ascii="Arial" w:hAnsi="Arial" w:cs="Arial"/>
+                <w:color w:val="auto"/>
+                <w:sz w:val="18"/>
+                <w:szCs w:val="18"/>
+              </w:rPr>
+              <w:t xml:space="preserve">to Pg. 10 line </w:t>
+            </w:r>
+            <w:r>
+              <w:rPr>
+                <w:rFonts w:ascii="Arial" w:hAnsi="Arial" w:cs="Arial"/>
+                <w:color w:val="auto"/>
+                <w:sz w:val="18"/>
+                <w:szCs w:val="18"/>
+              </w:rPr>
+              <w:t>16</w:t>
             </w:r>
           </w:p>
         </w:tc>
@@ -1642,7 +1858,43 @@
                 <w:sz w:val="18"/>
                 <w:szCs w:val="18"/>
               </w:rPr>
-              <w:t>Pg. 11 line 18 to Pg. 12 line 21</w:t>
+              <w:t xml:space="preserve">Pg. 11 line </w:t>
+            </w:r>
+            <w:r>
+              <w:rPr>
+                <w:rFonts w:ascii="Arial" w:hAnsi="Arial" w:cs="Arial"/>
+                <w:color w:val="auto"/>
+                <w:sz w:val="18"/>
+                <w:szCs w:val="18"/>
+              </w:rPr>
+              <w:t>22</w:t>
+            </w:r>
+            <w:r>
+              <w:rPr>
+                <w:rFonts w:ascii="Arial" w:hAnsi="Arial" w:cs="Arial"/>
+                <w:color w:val="auto"/>
+                <w:sz w:val="18"/>
+                <w:szCs w:val="18"/>
+              </w:rPr>
+              <w:t xml:space="preserve"> to Pg. 1</w:t>
+            </w:r>
+            <w:r>
+              <w:rPr>
+                <w:rFonts w:ascii="Arial" w:hAnsi="Arial" w:cs="Arial"/>
+                <w:color w:val="auto"/>
+                <w:sz w:val="18"/>
+                <w:szCs w:val="18"/>
+              </w:rPr>
+              <w:t>3</w:t>
+            </w:r>
+            <w:r>
+              <w:rPr>
+                <w:rFonts w:ascii="Arial" w:hAnsi="Arial" w:cs="Arial"/>
+                <w:color w:val="auto"/>
+                <w:sz w:val="18"/>
+                <w:szCs w:val="18"/>
+              </w:rPr>
+              <w:t xml:space="preserve"> line 1</w:t>
             </w:r>
           </w:p>
         </w:tc>
@@ -1770,7 +2022,34 @@
                 <w:sz w:val="18"/>
                 <w:szCs w:val="18"/>
               </w:rPr>
-              <w:t>Pg. 12 line 23 to Pg. 14 line 5</w:t>
+              <w:t>Pg. 1</w:t>
+            </w:r>
+            <w:r>
+              <w:rPr>
+                <w:rFonts w:ascii="Arial" w:hAnsi="Arial" w:cs="Arial"/>
+                <w:color w:val="auto"/>
+                <w:sz w:val="18"/>
+                <w:szCs w:val="18"/>
+              </w:rPr>
+              <w:t>3</w:t>
+            </w:r>
+            <w:r>
+              <w:rPr>
+                <w:rFonts w:ascii="Arial" w:hAnsi="Arial" w:cs="Arial"/>
+                <w:color w:val="auto"/>
+                <w:sz w:val="18"/>
+                <w:szCs w:val="18"/>
+              </w:rPr>
+              <w:t xml:space="preserve"> line 2 to Pg. 14 line </w:t>
+            </w:r>
+            <w:r>
+              <w:rPr>
+                <w:rFonts w:ascii="Arial" w:hAnsi="Arial" w:cs="Arial"/>
+                <w:color w:val="auto"/>
+                <w:sz w:val="18"/>
+                <w:szCs w:val="18"/>
+              </w:rPr>
+              <w:t>12</w:t>
             </w:r>
           </w:p>
         </w:tc>
@@ -1890,7 +2169,16 @@
                 <w:sz w:val="18"/>
                 <w:szCs w:val="18"/>
               </w:rPr>
-              <w:t>Pg. 14 line 6:16</w:t>
+              <w:t xml:space="preserve">Pg. 14 line </w:t>
+            </w:r>
+            <w:r>
+              <w:rPr>
+                <w:rFonts w:ascii="Arial" w:hAnsi="Arial" w:cs="Arial"/>
+                <w:color w:val="auto"/>
+                <w:sz w:val="18"/>
+                <w:szCs w:val="18"/>
+              </w:rPr>
+              <w:t>13:23</w:t>
             </w:r>
           </w:p>
         </w:tc>
@@ -2042,7 +2330,34 @@
                 <w:sz w:val="18"/>
                 <w:szCs w:val="18"/>
               </w:rPr>
-              <w:t>Pg. 14 line 17 to Pg. 15 line 5</w:t>
+              <w:t xml:space="preserve">Pg. 14 line </w:t>
+            </w:r>
+            <w:r>
+              <w:rPr>
+                <w:rFonts w:ascii="Arial" w:hAnsi="Arial" w:cs="Arial"/>
+                <w:color w:val="auto"/>
+                <w:sz w:val="18"/>
+                <w:szCs w:val="18"/>
+              </w:rPr>
+              <w:t>24</w:t>
+            </w:r>
+            <w:r>
+              <w:rPr>
+                <w:rFonts w:ascii="Arial" w:hAnsi="Arial" w:cs="Arial"/>
+                <w:color w:val="auto"/>
+                <w:sz w:val="18"/>
+                <w:szCs w:val="18"/>
+              </w:rPr>
+              <w:t xml:space="preserve"> to Pg. 15 line </w:t>
+            </w:r>
+            <w:r>
+              <w:rPr>
+                <w:rFonts w:ascii="Arial" w:hAnsi="Arial" w:cs="Arial"/>
+                <w:color w:val="auto"/>
+                <w:sz w:val="18"/>
+                <w:szCs w:val="18"/>
+              </w:rPr>
+              <w:t>19</w:t>
             </w:r>
           </w:p>
         </w:tc>
@@ -2186,7 +2501,16 @@
                 <w:sz w:val="18"/>
                 <w:szCs w:val="18"/>
               </w:rPr>
-              <w:t>Pg. 15 lines 6:9</w:t>
+              <w:t xml:space="preserve">Pg. 15 lines </w:t>
+            </w:r>
+            <w:r>
+              <w:rPr>
+                <w:rFonts w:ascii="Arial" w:hAnsi="Arial" w:cs="Arial"/>
+                <w:color w:val="auto"/>
+                <w:sz w:val="18"/>
+                <w:szCs w:val="18"/>
+              </w:rPr>
+              <w:t>20:23</w:t>
             </w:r>
           </w:p>
         </w:tc>
@@ -2221,101 +2545,137 @@
                 <w:sz w:val="18"/>
                 <w:szCs w:val="18"/>
               </w:rPr>
+              <w:t>Synthesis methods</w:t>
+            </w:r>
+          </w:p>
+        </w:tc>
+        <w:tc>
+          <w:tcPr>
+            <w:tcW w:w="587" w:type="dxa"/>
+            <w:tcBorders>
+              <w:top w:val="single" w:sz="5" w:space="0" w:color="000000"/>
+              <w:left w:val="single" w:sz="5" w:space="0" w:color="000000"/>
+              <w:bottom w:val="single" w:sz="5" w:space="0" w:color="000000"/>
+              <w:right w:val="single" w:sz="5" w:space="0" w:color="000000"/>
+            </w:tcBorders>
+          </w:tcPr>
+          <w:p>
+            <w:pPr>
+              <w:pStyle w:val="Default"/>
+              <w:spacing w:before="40" w:after="40"/>
+              <w:jc w:val="right"/>
+              <w:rPr>
+                <w:rFonts w:ascii="Arial" w:hAnsi="Arial" w:cs="Arial"/>
+                <w:sz w:val="18"/>
+                <w:szCs w:val="18"/>
+              </w:rPr>
+            </w:pPr>
+            <w:r>
+              <w:rPr>
+                <w:rFonts w:ascii="Arial" w:hAnsi="Arial" w:cs="Arial"/>
+                <w:sz w:val="18"/>
+                <w:szCs w:val="18"/>
+              </w:rPr>
+              <w:t>13a</w:t>
+            </w:r>
+          </w:p>
+        </w:tc>
+        <w:tc>
+          <w:tcPr>
+            <w:tcW w:w="11631" w:type="dxa"/>
+            <w:tcBorders>
+              <w:top w:val="single" w:sz="5" w:space="0" w:color="000000"/>
+              <w:left w:val="single" w:sz="5" w:space="0" w:color="000000"/>
+              <w:bottom w:val="single" w:sz="5" w:space="0" w:color="000000"/>
+              <w:right w:val="single" w:sz="5" w:space="0" w:color="000000"/>
+            </w:tcBorders>
+          </w:tcPr>
+          <w:p>
+            <w:pPr>
+              <w:pStyle w:val="Default"/>
+              <w:spacing w:before="40" w:after="40"/>
+              <w:rPr>
+                <w:rFonts w:ascii="Arial" w:hAnsi="Arial" w:cs="Arial"/>
+                <w:sz w:val="18"/>
+                <w:szCs w:val="18"/>
+              </w:rPr>
+            </w:pPr>
+            <w:r>
+              <w:rPr>
+                <w:rFonts w:ascii="Arial" w:hAnsi="Arial" w:cs="Arial"/>
+                <w:sz w:val="18"/>
+                <w:szCs w:val="18"/>
+              </w:rPr>
+              <w:t>Describe the processes used to decide which studies were eligible for each synthesis (e.g. tabulating the study intervention characteristics and comparing against the planned groups for each synthesis (item #5)).</w:t>
+            </w:r>
+          </w:p>
+        </w:tc>
+        <w:tc>
+          <w:tcPr>
+            <w:tcW w:w="1317" w:type="dxa"/>
+            <w:tcBorders>
+              <w:top w:val="single" w:sz="5" w:space="0" w:color="000000"/>
+              <w:left w:val="single" w:sz="5" w:space="0" w:color="000000"/>
+              <w:bottom w:val="single" w:sz="5" w:space="0" w:color="000000"/>
+              <w:right w:val="single" w:sz="5" w:space="0" w:color="000000"/>
+            </w:tcBorders>
+          </w:tcPr>
+          <w:p>
+            <w:pPr>
+              <w:pStyle w:val="Default"/>
+              <w:spacing w:before="40" w:after="40"/>
+              <w:rPr>
+                <w:rFonts w:ascii="Arial" w:hAnsi="Arial" w:cs="Arial"/>
+                <w:color w:val="auto"/>
+                <w:sz w:val="18"/>
+                <w:szCs w:val="18"/>
+              </w:rPr>
+            </w:pPr>
+            <w:r>
+              <w:rPr>
+                <w:rFonts w:ascii="Arial" w:hAnsi="Arial" w:cs="Arial"/>
+                <w:color w:val="auto"/>
+                <w:sz w:val="18"/>
+                <w:szCs w:val="18"/>
+              </w:rPr>
+              <w:t xml:space="preserve">Pg. 10 line </w:t>
+            </w:r>
+            <w:r>
+              <w:rPr>
+                <w:rFonts w:ascii="Arial" w:hAnsi="Arial" w:cs="Arial"/>
+                <w:color w:val="auto"/>
+                <w:sz w:val="18"/>
+                <w:szCs w:val="18"/>
+              </w:rPr>
+              <w:t>6</w:t>
+            </w:r>
+            <w:r>
+              <w:rPr>
+                <w:rFonts w:ascii="Arial" w:hAnsi="Arial" w:cs="Arial"/>
+                <w:color w:val="auto"/>
+                <w:sz w:val="18"/>
+                <w:szCs w:val="18"/>
+              </w:rPr>
+              <w:t xml:space="preserve"> to Pg. 11 line </w:t>
+            </w:r>
+            <w:r>
+              <w:rPr>
+                <w:rFonts w:ascii="Arial" w:hAnsi="Arial" w:cs="Arial"/>
+                <w:color w:val="auto"/>
+                <w:sz w:val="18"/>
+                <w:szCs w:val="18"/>
+              </w:rPr>
               <w:lastRenderedPageBreak/>
-              <w:t>Synthesis methods</w:t>
-            </w:r>
-          </w:p>
-        </w:tc>
-        <w:tc>
-          <w:tcPr>
-            <w:tcW w:w="587" w:type="dxa"/>
-            <w:tcBorders>
-              <w:top w:val="single" w:sz="5" w:space="0" w:color="000000"/>
-              <w:left w:val="single" w:sz="5" w:space="0" w:color="000000"/>
-              <w:bottom w:val="single" w:sz="5" w:space="0" w:color="000000"/>
-              <w:right w:val="single" w:sz="5" w:space="0" w:color="000000"/>
-            </w:tcBorders>
-          </w:tcPr>
-          <w:p>
-            <w:pPr>
-              <w:pStyle w:val="Default"/>
-              <w:spacing w:before="40" w:after="40"/>
-              <w:jc w:val="right"/>
-              <w:rPr>
-                <w:rFonts w:ascii="Arial" w:hAnsi="Arial" w:cs="Arial"/>
-                <w:sz w:val="18"/>
-                <w:szCs w:val="18"/>
-              </w:rPr>
-            </w:pPr>
-            <w:r>
-              <w:rPr>
-                <w:rFonts w:ascii="Arial" w:hAnsi="Arial" w:cs="Arial"/>
-                <w:sz w:val="18"/>
-                <w:szCs w:val="18"/>
-              </w:rPr>
-              <w:t>13a</w:t>
-            </w:r>
-          </w:p>
-        </w:tc>
-        <w:tc>
-          <w:tcPr>
-            <w:tcW w:w="11631" w:type="dxa"/>
-            <w:tcBorders>
-              <w:top w:val="single" w:sz="5" w:space="0" w:color="000000"/>
-              <w:left w:val="single" w:sz="5" w:space="0" w:color="000000"/>
-              <w:bottom w:val="single" w:sz="5" w:space="0" w:color="000000"/>
-              <w:right w:val="single" w:sz="5" w:space="0" w:color="000000"/>
-            </w:tcBorders>
-          </w:tcPr>
-          <w:p>
-            <w:pPr>
-              <w:pStyle w:val="Default"/>
-              <w:spacing w:before="40" w:after="40"/>
-              <w:rPr>
-                <w:rFonts w:ascii="Arial" w:hAnsi="Arial" w:cs="Arial"/>
-                <w:sz w:val="18"/>
-                <w:szCs w:val="18"/>
-              </w:rPr>
-            </w:pPr>
-            <w:r>
-              <w:rPr>
-                <w:rFonts w:ascii="Arial" w:hAnsi="Arial" w:cs="Arial"/>
-                <w:sz w:val="18"/>
-                <w:szCs w:val="18"/>
-              </w:rPr>
-              <w:t>Describe the processes used to decide which studies were eligible for each synthesis (e.g. tabulating the study intervention characteristics and comparing against the planned groups for each synthesis (item #5)).</w:t>
-            </w:r>
-          </w:p>
-        </w:tc>
-        <w:tc>
-          <w:tcPr>
-            <w:tcW w:w="1317" w:type="dxa"/>
-            <w:tcBorders>
-              <w:top w:val="single" w:sz="5" w:space="0" w:color="000000"/>
-              <w:left w:val="single" w:sz="5" w:space="0" w:color="000000"/>
-              <w:bottom w:val="single" w:sz="5" w:space="0" w:color="000000"/>
-              <w:right w:val="single" w:sz="5" w:space="0" w:color="000000"/>
-            </w:tcBorders>
-          </w:tcPr>
-          <w:p>
-            <w:pPr>
-              <w:pStyle w:val="Default"/>
-              <w:spacing w:before="40" w:after="40"/>
-              <w:rPr>
-                <w:rFonts w:ascii="Arial" w:hAnsi="Arial" w:cs="Arial"/>
-                <w:color w:val="auto"/>
-                <w:sz w:val="18"/>
-                <w:szCs w:val="18"/>
-              </w:rPr>
-            </w:pPr>
-            <w:r>
-              <w:rPr>
-                <w:rFonts w:ascii="Arial" w:hAnsi="Arial" w:cs="Arial"/>
-                <w:color w:val="auto"/>
-                <w:sz w:val="18"/>
-                <w:szCs w:val="18"/>
-              </w:rPr>
-              <w:t>Pg. 10 line 4 to Pg. 11 line 2.</w:t>
+              <w:t>5</w:t>
+            </w:r>
+            <w:r>
+              <w:rPr>
+                <w:rFonts w:ascii="Arial" w:hAnsi="Arial" w:cs="Arial"/>
+                <w:color w:val="auto"/>
+                <w:sz w:val="18"/>
+                <w:szCs w:val="18"/>
+              </w:rPr>
+              <w:t>.</w:t>
             </w:r>
           </w:p>
         </w:tc>
@@ -2434,7 +2794,16 @@
                 <w:sz w:val="18"/>
                 <w:szCs w:val="18"/>
               </w:rPr>
-              <w:t>Pg. 15 lines 12:24</w:t>
+              <w:t xml:space="preserve">Pg. 15 lines </w:t>
+            </w:r>
+            <w:r>
+              <w:rPr>
+                <w:rFonts w:ascii="Arial" w:hAnsi="Arial" w:cs="Arial"/>
+                <w:color w:val="auto"/>
+                <w:sz w:val="18"/>
+                <w:szCs w:val="18"/>
+              </w:rPr>
+              <w:t>1:16</w:t>
             </w:r>
           </w:p>
         </w:tc>
@@ -2553,7 +2922,43 @@
                 <w:sz w:val="18"/>
                 <w:szCs w:val="18"/>
               </w:rPr>
-              <w:t xml:space="preserve">Pg. 16 lines 2:11; </w:t>
+              <w:t>Pg. 1</w:t>
+            </w:r>
+            <w:r>
+              <w:rPr>
+                <w:rFonts w:ascii="Arial" w:hAnsi="Arial" w:cs="Arial"/>
+                <w:color w:val="auto"/>
+                <w:sz w:val="18"/>
+                <w:szCs w:val="18"/>
+              </w:rPr>
+              <w:t>7</w:t>
+            </w:r>
+            <w:r>
+              <w:rPr>
+                <w:rFonts w:ascii="Arial" w:hAnsi="Arial" w:cs="Arial"/>
+                <w:color w:val="auto"/>
+                <w:sz w:val="18"/>
+                <w:szCs w:val="18"/>
+              </w:rPr>
+              <w:t xml:space="preserve"> lines </w:t>
+            </w:r>
+            <w:r>
+              <w:rPr>
+                <w:rFonts w:ascii="Arial" w:hAnsi="Arial" w:cs="Arial"/>
+                <w:color w:val="auto"/>
+                <w:sz w:val="18"/>
+                <w:szCs w:val="18"/>
+              </w:rPr>
+              <w:t>12 to Pg. 18 line 25</w:t>
+            </w:r>
+            <w:r>
+              <w:rPr>
+                <w:rFonts w:ascii="Arial" w:hAnsi="Arial" w:cs="Arial"/>
+                <w:color w:val="auto"/>
+                <w:sz w:val="18"/>
+                <w:szCs w:val="18"/>
+              </w:rPr>
+              <w:t xml:space="preserve">; </w:t>
             </w:r>
             <w:r>
               <w:rPr>
@@ -2571,7 +2976,43 @@
                 <w:sz w:val="18"/>
                 <w:szCs w:val="18"/>
               </w:rPr>
-              <w:t>39:42; Pg. 49</w:t>
+              <w:t>25:29</w:t>
+            </w:r>
+            <w:r>
+              <w:rPr>
+                <w:rFonts w:ascii="Arial" w:hAnsi="Arial" w:cs="Arial"/>
+                <w:color w:val="auto"/>
+                <w:sz w:val="18"/>
+                <w:szCs w:val="18"/>
+              </w:rPr>
+              <w:t>;</w:t>
+            </w:r>
+            <w:r>
+              <w:rPr>
+                <w:rFonts w:ascii="Arial" w:hAnsi="Arial" w:cs="Arial"/>
+                <w:color w:val="auto"/>
+                <w:sz w:val="18"/>
+                <w:szCs w:val="18"/>
+              </w:rPr>
+              <w:t xml:space="preserve"> Pg. 31; Pg. 32; </w:t>
+            </w:r>
+            <w:r>
+              <w:rPr>
+                <w:rFonts w:ascii="Arial" w:hAnsi="Arial" w:cs="Arial"/>
+                <w:color w:val="auto"/>
+                <w:sz w:val="18"/>
+                <w:szCs w:val="18"/>
+              </w:rPr>
+              <w:t xml:space="preserve"> Pg. </w:t>
+            </w:r>
+            <w:r>
+              <w:rPr>
+                <w:rFonts w:ascii="Arial" w:hAnsi="Arial" w:cs="Arial"/>
+                <w:color w:val="auto"/>
+                <w:sz w:val="18"/>
+                <w:szCs w:val="18"/>
+              </w:rPr>
+              <w:t>33</w:t>
             </w:r>
           </w:p>
         </w:tc>
@@ -2690,7 +3131,7 @@
                 <w:sz w:val="18"/>
                 <w:szCs w:val="18"/>
               </w:rPr>
-              <w:t>Pg. 16 line 12 to Pg. 17 line 5</w:t>
+              <w:t>Pg. 17 lines 12 to Pg. 18 line 25</w:t>
             </w:r>
           </w:p>
         </w:tc>
@@ -2809,7 +3250,34 @@
                 <w:sz w:val="18"/>
                 <w:szCs w:val="18"/>
               </w:rPr>
-              <w:t>Pg. 17 lines 6:10</w:t>
+              <w:t xml:space="preserve">Pg. </w:t>
+            </w:r>
+            <w:r>
+              <w:rPr>
+                <w:rFonts w:ascii="Arial" w:hAnsi="Arial" w:cs="Arial"/>
+                <w:color w:val="auto"/>
+                <w:sz w:val="18"/>
+                <w:szCs w:val="18"/>
+              </w:rPr>
+              <w:t>19</w:t>
+            </w:r>
+            <w:r>
+              <w:rPr>
+                <w:rFonts w:ascii="Arial" w:hAnsi="Arial" w:cs="Arial"/>
+                <w:color w:val="auto"/>
+                <w:sz w:val="18"/>
+                <w:szCs w:val="18"/>
+              </w:rPr>
+              <w:t xml:space="preserve"> lines </w:t>
+            </w:r>
+            <w:r>
+              <w:rPr>
+                <w:rFonts w:ascii="Arial" w:hAnsi="Arial" w:cs="Arial"/>
+                <w:color w:val="auto"/>
+                <w:sz w:val="18"/>
+                <w:szCs w:val="18"/>
+              </w:rPr>
+              <w:t>1:5</w:t>
             </w:r>
           </w:p>
         </w:tc>
@@ -2929,7 +3397,34 @@
                 <w:sz w:val="18"/>
                 <w:szCs w:val="18"/>
               </w:rPr>
-              <w:t>Pg. 17 line 11:25</w:t>
+              <w:t>Pg. 1</w:t>
+            </w:r>
+            <w:r>
+              <w:rPr>
+                <w:rFonts w:ascii="Arial" w:hAnsi="Arial" w:cs="Arial"/>
+                <w:color w:val="auto"/>
+                <w:sz w:val="18"/>
+                <w:szCs w:val="18"/>
+              </w:rPr>
+              <w:t>9</w:t>
+            </w:r>
+            <w:r>
+              <w:rPr>
+                <w:rFonts w:ascii="Arial" w:hAnsi="Arial" w:cs="Arial"/>
+                <w:color w:val="auto"/>
+                <w:sz w:val="18"/>
+                <w:szCs w:val="18"/>
+              </w:rPr>
+              <w:t xml:space="preserve"> line </w:t>
+            </w:r>
+            <w:r>
+              <w:rPr>
+                <w:rFonts w:ascii="Arial" w:hAnsi="Arial" w:cs="Arial"/>
+                <w:color w:val="auto"/>
+                <w:sz w:val="18"/>
+                <w:szCs w:val="18"/>
+              </w:rPr>
+              <w:t>6:24</w:t>
             </w:r>
           </w:p>
         </w:tc>
@@ -3057,7 +3552,52 @@
                 <w:sz w:val="18"/>
                 <w:szCs w:val="18"/>
               </w:rPr>
-              <w:t>Pg. 18 line 1 to Pg. 19 line 1</w:t>
+              <w:t xml:space="preserve">Pg. </w:t>
+            </w:r>
+            <w:r>
+              <w:rPr>
+                <w:rFonts w:ascii="Arial" w:hAnsi="Arial" w:cs="Arial"/>
+                <w:color w:val="auto"/>
+                <w:sz w:val="18"/>
+                <w:szCs w:val="18"/>
+              </w:rPr>
+              <w:t>20</w:t>
+            </w:r>
+            <w:r>
+              <w:rPr>
+                <w:rFonts w:ascii="Arial" w:hAnsi="Arial" w:cs="Arial"/>
+                <w:color w:val="auto"/>
+                <w:sz w:val="18"/>
+                <w:szCs w:val="18"/>
+              </w:rPr>
+              <w:t xml:space="preserve"> line 1 to Pg. </w:t>
+            </w:r>
+            <w:r>
+              <w:rPr>
+                <w:rFonts w:ascii="Arial" w:hAnsi="Arial" w:cs="Arial"/>
+                <w:color w:val="auto"/>
+                <w:sz w:val="18"/>
+                <w:szCs w:val="18"/>
+              </w:rPr>
+              <w:t>22</w:t>
+            </w:r>
+            <w:r>
+              <w:rPr>
+                <w:rFonts w:ascii="Arial" w:hAnsi="Arial" w:cs="Arial"/>
+                <w:color w:val="auto"/>
+                <w:sz w:val="18"/>
+                <w:szCs w:val="18"/>
+              </w:rPr>
+              <w:t xml:space="preserve"> line 1</w:t>
+            </w:r>
+            <w:r>
+              <w:rPr>
+                <w:rFonts w:ascii="Arial" w:hAnsi="Arial" w:cs="Arial"/>
+                <w:color w:val="auto"/>
+                <w:sz w:val="18"/>
+                <w:szCs w:val="18"/>
+              </w:rPr>
+              <w:t>3</w:t>
             </w:r>
           </w:p>
         </w:tc>
@@ -3185,7 +3725,34 @@
                 <w:sz w:val="18"/>
                 <w:szCs w:val="18"/>
               </w:rPr>
-              <w:t>Pg. 19 lines2:6</w:t>
+              <w:t xml:space="preserve">Pg. </w:t>
+            </w:r>
+            <w:r>
+              <w:rPr>
+                <w:rFonts w:ascii="Arial" w:hAnsi="Arial" w:cs="Arial"/>
+                <w:color w:val="auto"/>
+                <w:sz w:val="18"/>
+                <w:szCs w:val="18"/>
+              </w:rPr>
+              <w:t>22</w:t>
+            </w:r>
+            <w:r>
+              <w:rPr>
+                <w:rFonts w:ascii="Arial" w:hAnsi="Arial" w:cs="Arial"/>
+                <w:color w:val="auto"/>
+                <w:sz w:val="18"/>
+                <w:szCs w:val="18"/>
+              </w:rPr>
+              <w:t xml:space="preserve"> lines</w:t>
+            </w:r>
+            <w:r>
+              <w:rPr>
+                <w:rFonts w:ascii="Arial" w:hAnsi="Arial" w:cs="Arial"/>
+                <w:color w:val="auto"/>
+                <w:sz w:val="18"/>
+                <w:szCs w:val="18"/>
+              </w:rPr>
+              <w:t xml:space="preserve"> 14:18</w:t>
             </w:r>
           </w:p>
         </w:tc>
@@ -3384,7 +3951,34 @@
                 <w:sz w:val="18"/>
                 <w:szCs w:val="18"/>
               </w:rPr>
-              <w:t>Pg. 19 lines 8:13</w:t>
+              <w:t xml:space="preserve">Pg. </w:t>
+            </w:r>
+            <w:r>
+              <w:rPr>
+                <w:rFonts w:ascii="Arial" w:hAnsi="Arial" w:cs="Arial"/>
+                <w:color w:val="auto"/>
+                <w:sz w:val="18"/>
+                <w:szCs w:val="18"/>
+              </w:rPr>
+              <w:t>22</w:t>
+            </w:r>
+            <w:r>
+              <w:rPr>
+                <w:rFonts w:ascii="Arial" w:hAnsi="Arial" w:cs="Arial"/>
+                <w:color w:val="auto"/>
+                <w:sz w:val="18"/>
+                <w:szCs w:val="18"/>
+              </w:rPr>
+              <w:t xml:space="preserve"> line</w:t>
+            </w:r>
+            <w:r>
+              <w:rPr>
+                <w:rFonts w:ascii="Arial" w:hAnsi="Arial" w:cs="Arial"/>
+                <w:color w:val="auto"/>
+                <w:sz w:val="18"/>
+                <w:szCs w:val="18"/>
+              </w:rPr>
+              <w:t xml:space="preserve"> 20 to pg. 23 line 6</w:t>
             </w:r>
           </w:p>
         </w:tc>
@@ -3649,7 +4243,7 @@
                 <w:sz w:val="18"/>
                 <w:szCs w:val="18"/>
               </w:rPr>
-              <w:t>21:25</w:t>
+              <w:t>25:29</w:t>
             </w:r>
           </w:p>
         </w:tc>
@@ -3801,16 +4395,16 @@
                 <w:sz w:val="18"/>
                 <w:szCs w:val="18"/>
               </w:rPr>
-              <w:t>Pg. 2</w:t>
-            </w:r>
-            <w:r>
-              <w:rPr>
-                <w:rFonts w:ascii="Arial" w:hAnsi="Arial" w:cs="Arial"/>
-                <w:color w:val="auto"/>
-                <w:sz w:val="18"/>
-                <w:szCs w:val="18"/>
-              </w:rPr>
-              <w:t>6</w:t>
+              <w:t xml:space="preserve">Pg. </w:t>
+            </w:r>
+            <w:r>
+              <w:rPr>
+                <w:rFonts w:ascii="Arial" w:hAnsi="Arial" w:cs="Arial"/>
+                <w:color w:val="auto"/>
+                <w:sz w:val="18"/>
+                <w:szCs w:val="18"/>
+              </w:rPr>
+              <w:t>30</w:t>
             </w:r>
             <w:r>
               <w:rPr>
@@ -3828,7 +4422,7 @@
                 <w:sz w:val="18"/>
                 <w:szCs w:val="18"/>
               </w:rPr>
-              <w:t>27</w:t>
+              <w:t>31</w:t>
             </w:r>
           </w:p>
         </w:tc>
@@ -3965,7 +4559,7 @@
                 <w:sz w:val="18"/>
                 <w:szCs w:val="18"/>
               </w:rPr>
-              <w:t>28</w:t>
+              <w:t>33</w:t>
             </w:r>
           </w:p>
         </w:tc>
@@ -4093,16 +4687,16 @@
                 <w:sz w:val="18"/>
                 <w:szCs w:val="18"/>
               </w:rPr>
-              <w:t>Pg. 2</w:t>
-            </w:r>
-            <w:r>
-              <w:rPr>
-                <w:rFonts w:ascii="Arial" w:hAnsi="Arial" w:cs="Arial"/>
-                <w:color w:val="auto"/>
-                <w:sz w:val="18"/>
-                <w:szCs w:val="18"/>
-              </w:rPr>
-              <w:t>6</w:t>
+              <w:t xml:space="preserve">Pg. </w:t>
+            </w:r>
+            <w:r>
+              <w:rPr>
+                <w:rFonts w:ascii="Arial" w:hAnsi="Arial" w:cs="Arial"/>
+                <w:color w:val="auto"/>
+                <w:sz w:val="18"/>
+                <w:szCs w:val="18"/>
+              </w:rPr>
+              <w:t>30</w:t>
             </w:r>
             <w:r>
               <w:rPr>
@@ -4230,34 +4824,52 @@
                 <w:sz w:val="18"/>
                 <w:szCs w:val="18"/>
               </w:rPr>
-              <w:t>Pg. 2</w:t>
-            </w:r>
-            <w:r>
-              <w:rPr>
-                <w:rFonts w:ascii="Arial" w:hAnsi="Arial" w:cs="Arial"/>
-                <w:color w:val="auto"/>
-                <w:sz w:val="18"/>
-                <w:szCs w:val="18"/>
-              </w:rPr>
-              <w:t>7</w:t>
-            </w:r>
-            <w:r>
-              <w:rPr>
-                <w:rFonts w:ascii="Arial" w:hAnsi="Arial" w:cs="Arial"/>
-                <w:color w:val="auto"/>
-                <w:sz w:val="18"/>
-                <w:szCs w:val="18"/>
-              </w:rPr>
-              <w:t xml:space="preserve"> line 1 to Pg. 2</w:t>
-            </w:r>
-            <w:r>
-              <w:rPr>
-                <w:rFonts w:ascii="Arial" w:hAnsi="Arial" w:cs="Arial"/>
-                <w:color w:val="auto"/>
-                <w:sz w:val="18"/>
-                <w:szCs w:val="18"/>
-              </w:rPr>
-              <w:t>9</w:t>
+              <w:t xml:space="preserve">Pg. </w:t>
+            </w:r>
+            <w:r>
+              <w:rPr>
+                <w:rFonts w:ascii="Arial" w:hAnsi="Arial" w:cs="Arial"/>
+                <w:color w:val="auto"/>
+                <w:sz w:val="18"/>
+                <w:szCs w:val="18"/>
+              </w:rPr>
+              <w:t>30</w:t>
+            </w:r>
+            <w:r>
+              <w:rPr>
+                <w:rFonts w:ascii="Arial" w:hAnsi="Arial" w:cs="Arial"/>
+                <w:color w:val="auto"/>
+                <w:sz w:val="18"/>
+                <w:szCs w:val="18"/>
+              </w:rPr>
+              <w:t xml:space="preserve"> line 1</w:t>
+            </w:r>
+            <w:r>
+              <w:rPr>
+                <w:rFonts w:ascii="Arial" w:hAnsi="Arial" w:cs="Arial"/>
+                <w:color w:val="auto"/>
+                <w:sz w:val="18"/>
+                <w:szCs w:val="18"/>
+              </w:rPr>
+              <w:t>2</w:t>
+            </w:r>
+            <w:r>
+              <w:rPr>
+                <w:rFonts w:ascii="Arial" w:hAnsi="Arial" w:cs="Arial"/>
+                <w:color w:val="auto"/>
+                <w:sz w:val="18"/>
+                <w:szCs w:val="18"/>
+              </w:rPr>
+              <w:t xml:space="preserve"> to Pg. </w:t>
+            </w:r>
+            <w:r>
+              <w:rPr>
+                <w:rFonts w:ascii="Arial" w:hAnsi="Arial" w:cs="Arial"/>
+                <w:color w:val="auto"/>
+                <w:sz w:val="18"/>
+                <w:szCs w:val="18"/>
+              </w:rPr>
+              <w:t>37</w:t>
             </w:r>
             <w:r>
               <w:rPr>
@@ -4275,7 +4887,7 @@
                 <w:sz w:val="18"/>
                 <w:szCs w:val="18"/>
               </w:rPr>
-              <w:t>19</w:t>
+              <w:t>14</w:t>
             </w:r>
             <w:r>
               <w:rPr>
@@ -4403,16 +5015,16 @@
                 <w:sz w:val="18"/>
                 <w:szCs w:val="18"/>
               </w:rPr>
-              <w:t>Pg. 2</w:t>
-            </w:r>
-            <w:r>
-              <w:rPr>
-                <w:rFonts w:ascii="Arial" w:hAnsi="Arial" w:cs="Arial"/>
-                <w:color w:val="auto"/>
-                <w:sz w:val="18"/>
-                <w:szCs w:val="18"/>
-              </w:rPr>
-              <w:t>9</w:t>
+              <w:t xml:space="preserve">Pg. </w:t>
+            </w:r>
+            <w:r>
+              <w:rPr>
+                <w:rFonts w:ascii="Arial" w:hAnsi="Arial" w:cs="Arial"/>
+                <w:color w:val="auto"/>
+                <w:sz w:val="18"/>
+                <w:szCs w:val="18"/>
+              </w:rPr>
+              <w:t>34</w:t>
             </w:r>
             <w:r>
               <w:rPr>
@@ -4448,16 +5060,34 @@
                 <w:sz w:val="18"/>
                 <w:szCs w:val="18"/>
               </w:rPr>
-              <w:t>31</w:t>
-            </w:r>
-            <w:r>
-              <w:rPr>
-                <w:rFonts w:ascii="Arial" w:hAnsi="Arial" w:cs="Arial"/>
-                <w:color w:val="auto"/>
-                <w:sz w:val="18"/>
-                <w:szCs w:val="18"/>
-              </w:rPr>
-              <w:t xml:space="preserve"> line 4</w:t>
+              <w:t>3</w:t>
+            </w:r>
+            <w:r>
+              <w:rPr>
+                <w:rFonts w:ascii="Arial" w:hAnsi="Arial" w:cs="Arial"/>
+                <w:color w:val="auto"/>
+                <w:sz w:val="18"/>
+                <w:szCs w:val="18"/>
+              </w:rPr>
+              <w:t>6</w:t>
+            </w:r>
+            <w:r>
+              <w:rPr>
+                <w:rFonts w:ascii="Arial" w:hAnsi="Arial" w:cs="Arial"/>
+                <w:color w:val="auto"/>
+                <w:sz w:val="18"/>
+                <w:szCs w:val="18"/>
+              </w:rPr>
+              <w:t xml:space="preserve"> line </w:t>
+            </w:r>
+            <w:r>
+              <w:rPr>
+                <w:rFonts w:ascii="Arial" w:hAnsi="Arial" w:cs="Arial"/>
+                <w:color w:val="auto"/>
+                <w:sz w:val="18"/>
+                <w:szCs w:val="18"/>
+              </w:rPr>
+              <w:t>8</w:t>
             </w:r>
           </w:p>
         </w:tc>
@@ -4577,17 +5207,7 @@
                 <w:sz w:val="18"/>
                 <w:szCs w:val="18"/>
               </w:rPr>
-              <w:t xml:space="preserve">Supplemental </w:t>
-            </w:r>
-            <w:r>
-              <w:rPr>
-                <w:rFonts w:ascii="Arial" w:hAnsi="Arial" w:cs="Arial"/>
-                <w:color w:val="auto"/>
-                <w:sz w:val="18"/>
-                <w:szCs w:val="18"/>
-              </w:rPr>
-              <w:lastRenderedPageBreak/>
-              <w:t>data</w:t>
+              <w:t>Supplemental data</w:t>
             </w:r>
           </w:p>
         </w:tc>
@@ -4622,7 +5242,6 @@
                 <w:sz w:val="18"/>
                 <w:szCs w:val="18"/>
               </w:rPr>
-              <w:lastRenderedPageBreak/>
               <w:t>Reporting biases</w:t>
             </w:r>
           </w:p>
@@ -4733,25 +5352,16 @@
                 <w:sz w:val="18"/>
                 <w:szCs w:val="18"/>
               </w:rPr>
-              <w:t>31</w:t>
-            </w:r>
-            <w:r>
-              <w:rPr>
-                <w:rFonts w:ascii="Arial" w:hAnsi="Arial" w:cs="Arial"/>
-                <w:color w:val="auto"/>
-                <w:sz w:val="18"/>
-                <w:szCs w:val="18"/>
-              </w:rPr>
-              <w:t xml:space="preserve"> line 5 to Pg. </w:t>
-            </w:r>
-            <w:r>
-              <w:rPr>
-                <w:rFonts w:ascii="Arial" w:hAnsi="Arial" w:cs="Arial"/>
-                <w:color w:val="auto"/>
-                <w:sz w:val="18"/>
-                <w:szCs w:val="18"/>
-              </w:rPr>
-              <w:t>32</w:t>
+              <w:t>3</w:t>
+            </w:r>
+            <w:r>
+              <w:rPr>
+                <w:rFonts w:ascii="Arial" w:hAnsi="Arial" w:cs="Arial"/>
+                <w:color w:val="auto"/>
+                <w:sz w:val="18"/>
+                <w:szCs w:val="18"/>
+              </w:rPr>
+              <w:t>6</w:t>
             </w:r>
             <w:r>
               <w:rPr>
@@ -4769,6 +5379,51 @@
                 <w:sz w:val="18"/>
                 <w:szCs w:val="18"/>
               </w:rPr>
+              <w:t>9</w:t>
+            </w:r>
+            <w:r>
+              <w:rPr>
+                <w:rFonts w:ascii="Arial" w:hAnsi="Arial" w:cs="Arial"/>
+                <w:color w:val="auto"/>
+                <w:sz w:val="18"/>
+                <w:szCs w:val="18"/>
+              </w:rPr>
+              <w:t xml:space="preserve"> to Pg. </w:t>
+            </w:r>
+            <w:r>
+              <w:rPr>
+                <w:rFonts w:ascii="Arial" w:hAnsi="Arial" w:cs="Arial"/>
+                <w:color w:val="auto"/>
+                <w:sz w:val="18"/>
+                <w:szCs w:val="18"/>
+              </w:rPr>
+              <w:t>3</w:t>
+            </w:r>
+            <w:r>
+              <w:rPr>
+                <w:rFonts w:ascii="Arial" w:hAnsi="Arial" w:cs="Arial"/>
+                <w:color w:val="auto"/>
+                <w:sz w:val="18"/>
+                <w:szCs w:val="18"/>
+              </w:rPr>
+              <w:t>7</w:t>
+            </w:r>
+            <w:r>
+              <w:rPr>
+                <w:rFonts w:ascii="Arial" w:hAnsi="Arial" w:cs="Arial"/>
+                <w:color w:val="auto"/>
+                <w:sz w:val="18"/>
+                <w:szCs w:val="18"/>
+              </w:rPr>
+              <w:t xml:space="preserve"> line </w:t>
+            </w:r>
+            <w:r>
+              <w:rPr>
+                <w:rFonts w:ascii="Arial" w:hAnsi="Arial" w:cs="Arial"/>
+                <w:color w:val="auto"/>
+                <w:sz w:val="18"/>
+                <w:szCs w:val="18"/>
+              </w:rPr>
               <w:t>1</w:t>
             </w:r>
             <w:r>
@@ -4778,7 +5433,7 @@
                 <w:sz w:val="18"/>
                 <w:szCs w:val="18"/>
               </w:rPr>
-              <w:t>0</w:t>
+              <w:t>4</w:t>
             </w:r>
           </w:p>
         </w:tc>
@@ -4906,34 +5561,79 @@
                 <w:sz w:val="18"/>
                 <w:szCs w:val="18"/>
               </w:rPr>
-              <w:t>Pg. 2</w:t>
-            </w:r>
-            <w:r>
-              <w:rPr>
-                <w:rFonts w:ascii="Arial" w:hAnsi="Arial" w:cs="Arial"/>
-                <w:color w:val="auto"/>
-                <w:sz w:val="18"/>
-                <w:szCs w:val="18"/>
-              </w:rPr>
-              <w:t>7</w:t>
-            </w:r>
-            <w:r>
-              <w:rPr>
-                <w:rFonts w:ascii="Arial" w:hAnsi="Arial" w:cs="Arial"/>
-                <w:color w:val="auto"/>
-                <w:sz w:val="18"/>
-                <w:szCs w:val="18"/>
-              </w:rPr>
-              <w:t xml:space="preserve"> lines 4:5; </w:t>
-            </w:r>
-            <w:r>
-              <w:rPr>
-                <w:rFonts w:ascii="Arial" w:hAnsi="Arial" w:cs="Arial"/>
-                <w:color w:val="auto"/>
-                <w:sz w:val="18"/>
-                <w:szCs w:val="18"/>
-              </w:rPr>
-              <w:t>Pg. 29 lines 4:5</w:t>
+              <w:t xml:space="preserve">Pg. </w:t>
+            </w:r>
+            <w:r>
+              <w:rPr>
+                <w:rFonts w:ascii="Arial" w:hAnsi="Arial" w:cs="Arial"/>
+                <w:color w:val="auto"/>
+                <w:sz w:val="18"/>
+                <w:szCs w:val="18"/>
+              </w:rPr>
+              <w:t>30</w:t>
+            </w:r>
+            <w:r>
+              <w:rPr>
+                <w:rFonts w:ascii="Arial" w:hAnsi="Arial" w:cs="Arial"/>
+                <w:color w:val="auto"/>
+                <w:sz w:val="18"/>
+                <w:szCs w:val="18"/>
+              </w:rPr>
+              <w:t xml:space="preserve"> lines </w:t>
+            </w:r>
+            <w:r>
+              <w:rPr>
+                <w:rFonts w:ascii="Arial" w:hAnsi="Arial" w:cs="Arial"/>
+                <w:color w:val="auto"/>
+                <w:sz w:val="18"/>
+                <w:szCs w:val="18"/>
+              </w:rPr>
+              <w:t>22:23</w:t>
+            </w:r>
+            <w:r>
+              <w:rPr>
+                <w:rFonts w:ascii="Arial" w:hAnsi="Arial" w:cs="Arial"/>
+                <w:color w:val="auto"/>
+                <w:sz w:val="18"/>
+                <w:szCs w:val="18"/>
+              </w:rPr>
+              <w:t xml:space="preserve">; </w:t>
+            </w:r>
+            <w:r>
+              <w:rPr>
+                <w:rFonts w:ascii="Arial" w:hAnsi="Arial" w:cs="Arial"/>
+                <w:color w:val="auto"/>
+                <w:sz w:val="18"/>
+                <w:szCs w:val="18"/>
+              </w:rPr>
+              <w:t xml:space="preserve">Pg. </w:t>
+            </w:r>
+            <w:r>
+              <w:rPr>
+                <w:rFonts w:ascii="Arial" w:hAnsi="Arial" w:cs="Arial"/>
+                <w:color w:val="auto"/>
+                <w:sz w:val="18"/>
+                <w:szCs w:val="18"/>
+              </w:rPr>
+              <w:t>31</w:t>
+            </w:r>
+            <w:r>
+              <w:rPr>
+                <w:rFonts w:ascii="Arial" w:hAnsi="Arial" w:cs="Arial"/>
+                <w:color w:val="auto"/>
+                <w:sz w:val="18"/>
+                <w:szCs w:val="18"/>
+              </w:rPr>
+              <w:t xml:space="preserve"> line </w:t>
+            </w:r>
+            <w:r>
+              <w:rPr>
+                <w:rFonts w:ascii="Arial" w:hAnsi="Arial" w:cs="Arial"/>
+                <w:color w:val="auto"/>
+                <w:sz w:val="18"/>
+                <w:szCs w:val="18"/>
+              </w:rPr>
+              <w:t>6</w:t>
             </w:r>
             <w:r>
               <w:rPr>
@@ -4951,15 +5651,6 @@
                 <w:sz w:val="18"/>
                 <w:szCs w:val="18"/>
               </w:rPr>
-              <w:t xml:space="preserve"> 12:13:</w:t>
-            </w:r>
-            <w:r>
-              <w:rPr>
-                <w:rFonts w:ascii="Arial" w:hAnsi="Arial" w:cs="Arial"/>
-                <w:color w:val="auto"/>
-                <w:sz w:val="18"/>
-                <w:szCs w:val="18"/>
-              </w:rPr>
               <w:t xml:space="preserve"> </w:t>
             </w:r>
             <w:r>
@@ -4969,7 +5660,16 @@
                 <w:sz w:val="18"/>
                 <w:szCs w:val="18"/>
               </w:rPr>
-              <w:t>16:18</w:t>
+              <w:t>Pg. 34 lines 5, 13, 18</w:t>
+            </w:r>
+            <w:r>
+              <w:rPr>
+                <w:rFonts w:ascii="Arial" w:hAnsi="Arial" w:cs="Arial"/>
+                <w:color w:val="auto"/>
+                <w:sz w:val="18"/>
+                <w:szCs w:val="18"/>
+              </w:rPr>
+              <w:t xml:space="preserve"> </w:t>
             </w:r>
           </w:p>
         </w:tc>
@@ -5160,7 +5860,70 @@
                 <w:sz w:val="18"/>
                 <w:szCs w:val="18"/>
               </w:rPr>
-              <w:t>Pg. 32 line 20 to Pg. 33 line 27</w:t>
+              <w:t xml:space="preserve">Pg. </w:t>
+            </w:r>
+            <w:r>
+              <w:rPr>
+                <w:rFonts w:ascii="Arial" w:hAnsi="Arial" w:cs="Arial"/>
+                <w:color w:val="auto"/>
+                <w:sz w:val="18"/>
+                <w:szCs w:val="18"/>
+              </w:rPr>
+              <w:t>38</w:t>
+            </w:r>
+            <w:r>
+              <w:rPr>
+                <w:rFonts w:ascii="Arial" w:hAnsi="Arial" w:cs="Arial"/>
+                <w:color w:val="auto"/>
+                <w:sz w:val="18"/>
+                <w:szCs w:val="18"/>
+              </w:rPr>
+              <w:t xml:space="preserve"> line </w:t>
+            </w:r>
+            <w:r>
+              <w:rPr>
+                <w:rFonts w:ascii="Arial" w:hAnsi="Arial" w:cs="Arial"/>
+                <w:color w:val="auto"/>
+                <w:sz w:val="18"/>
+                <w:szCs w:val="18"/>
+              </w:rPr>
+              <w:t>1</w:t>
+            </w:r>
+            <w:r>
+              <w:rPr>
+                <w:rFonts w:ascii="Arial" w:hAnsi="Arial" w:cs="Arial"/>
+                <w:color w:val="auto"/>
+                <w:sz w:val="18"/>
+                <w:szCs w:val="18"/>
+              </w:rPr>
+              <w:t xml:space="preserve"> to Pg. 3</w:t>
+            </w:r>
+            <w:r>
+              <w:rPr>
+                <w:rFonts w:ascii="Arial" w:hAnsi="Arial" w:cs="Arial"/>
+                <w:color w:val="auto"/>
+                <w:sz w:val="18"/>
+                <w:szCs w:val="18"/>
+              </w:rPr>
+              <w:t>9</w:t>
+            </w:r>
+            <w:r>
+              <w:rPr>
+                <w:rFonts w:ascii="Arial" w:hAnsi="Arial" w:cs="Arial"/>
+                <w:color w:val="auto"/>
+                <w:sz w:val="18"/>
+                <w:szCs w:val="18"/>
+              </w:rPr>
+              <w:t xml:space="preserve"> line </w:t>
+            </w:r>
+            <w:r>
+              <w:rPr>
+                <w:rFonts w:ascii="Arial" w:hAnsi="Arial" w:cs="Arial"/>
+                <w:color w:val="auto"/>
+                <w:sz w:val="18"/>
+                <w:szCs w:val="18"/>
+              </w:rPr>
+              <w:t>23</w:t>
             </w:r>
           </w:p>
         </w:tc>
@@ -5279,7 +6042,34 @@
                 <w:sz w:val="18"/>
                 <w:szCs w:val="18"/>
               </w:rPr>
-              <w:t>Pg. 34 lines 1:16</w:t>
+              <w:t>Pg. 3</w:t>
+            </w:r>
+            <w:r>
+              <w:rPr>
+                <w:rFonts w:ascii="Arial" w:hAnsi="Arial" w:cs="Arial"/>
+                <w:color w:val="auto"/>
+                <w:sz w:val="18"/>
+                <w:szCs w:val="18"/>
+              </w:rPr>
+              <w:t xml:space="preserve">9 </w:t>
+            </w:r>
+            <w:r>
+              <w:rPr>
+                <w:rFonts w:ascii="Arial" w:hAnsi="Arial" w:cs="Arial"/>
+                <w:color w:val="auto"/>
+                <w:sz w:val="18"/>
+                <w:szCs w:val="18"/>
+              </w:rPr>
+              <w:t>line</w:t>
+            </w:r>
+            <w:r>
+              <w:rPr>
+                <w:rFonts w:ascii="Arial" w:hAnsi="Arial" w:cs="Arial"/>
+                <w:color w:val="auto"/>
+                <w:sz w:val="18"/>
+                <w:szCs w:val="18"/>
+              </w:rPr>
+              <w:t xml:space="preserve"> 24 to Pg. 40 line 25</w:t>
             </w:r>
           </w:p>
         </w:tc>
@@ -5398,7 +6188,7 @@
                 <w:sz w:val="18"/>
                 <w:szCs w:val="18"/>
               </w:rPr>
-              <w:t>Pg. 34 line 17 to Pg. 35 line 9</w:t>
+              <w:t>Pg. 39 line 24 to Pg. 40 line 25</w:t>
             </w:r>
           </w:p>
         </w:tc>
@@ -5518,7 +6308,16 @@
                 <w:sz w:val="18"/>
                 <w:szCs w:val="18"/>
               </w:rPr>
-              <w:t>Pg. 35 line 10 to Pg. 37 line 4</w:t>
+              <w:t xml:space="preserve">Pg. </w:t>
+            </w:r>
+            <w:r>
+              <w:rPr>
+                <w:rFonts w:ascii="Arial" w:hAnsi="Arial" w:cs="Arial"/>
+                <w:color w:val="auto"/>
+                <w:sz w:val="18"/>
+                <w:szCs w:val="18"/>
+              </w:rPr>
+              <w:t>41 line 1 to 42 line 22</w:t>
             </w:r>
           </w:p>
         </w:tc>
@@ -5709,7 +6508,34 @@
                 <w:sz w:val="18"/>
                 <w:szCs w:val="18"/>
               </w:rPr>
-              <w:t>Pg. 37 line 6:7</w:t>
+              <w:t xml:space="preserve">Pg. </w:t>
+            </w:r>
+            <w:r>
+              <w:rPr>
+                <w:rFonts w:ascii="Arial" w:hAnsi="Arial" w:cs="Arial"/>
+                <w:color w:val="auto"/>
+                <w:sz w:val="18"/>
+                <w:szCs w:val="18"/>
+              </w:rPr>
+              <w:t xml:space="preserve">42 </w:t>
+            </w:r>
+            <w:r>
+              <w:rPr>
+                <w:rFonts w:ascii="Arial" w:hAnsi="Arial" w:cs="Arial"/>
+                <w:color w:val="auto"/>
+                <w:sz w:val="18"/>
+                <w:szCs w:val="18"/>
+              </w:rPr>
+              <w:t xml:space="preserve"> line </w:t>
+            </w:r>
+            <w:r>
+              <w:rPr>
+                <w:rFonts w:ascii="Arial" w:hAnsi="Arial" w:cs="Arial"/>
+                <w:color w:val="auto"/>
+                <w:sz w:val="18"/>
+                <w:szCs w:val="18"/>
+              </w:rPr>
+              <w:t>24:26</w:t>
             </w:r>
           </w:p>
         </w:tc>
@@ -5828,7 +6654,34 @@
                 <w:sz w:val="18"/>
                 <w:szCs w:val="18"/>
               </w:rPr>
-              <w:t>Pg. 37. Line 6:7</w:t>
+              <w:t xml:space="preserve">Pg. </w:t>
+            </w:r>
+            <w:r>
+              <w:rPr>
+                <w:rFonts w:ascii="Arial" w:hAnsi="Arial" w:cs="Arial"/>
+                <w:color w:val="auto"/>
+                <w:sz w:val="18"/>
+                <w:szCs w:val="18"/>
+              </w:rPr>
+              <w:t>42</w:t>
+            </w:r>
+            <w:r>
+              <w:rPr>
+                <w:rFonts w:ascii="Arial" w:hAnsi="Arial" w:cs="Arial"/>
+                <w:color w:val="auto"/>
+                <w:sz w:val="18"/>
+                <w:szCs w:val="18"/>
+              </w:rPr>
+              <w:t xml:space="preserve">. Line </w:t>
+            </w:r>
+            <w:r>
+              <w:rPr>
+                <w:rFonts w:ascii="Arial" w:hAnsi="Arial" w:cs="Arial"/>
+                <w:color w:val="auto"/>
+                <w:sz w:val="18"/>
+                <w:szCs w:val="18"/>
+              </w:rPr>
+              <w:t>24</w:t>
             </w:r>
           </w:p>
         </w:tc>
@@ -5948,7 +6801,16 @@
                 <w:sz w:val="18"/>
                 <w:szCs w:val="18"/>
               </w:rPr>
-              <w:t>Pg. 38:39</w:t>
+              <w:t xml:space="preserve">Pg. </w:t>
+            </w:r>
+            <w:r>
+              <w:rPr>
+                <w:rFonts w:ascii="Arial" w:hAnsi="Arial" w:cs="Arial"/>
+                <w:color w:val="auto"/>
+                <w:sz w:val="18"/>
+                <w:szCs w:val="18"/>
+              </w:rPr>
+              <w:t>44:45</w:t>
             </w:r>
           </w:p>
         </w:tc>
@@ -6204,7 +7066,34 @@
                 <w:sz w:val="18"/>
                 <w:szCs w:val="18"/>
               </w:rPr>
-              <w:t>Pg. 37 lines 9:11</w:t>
+              <w:t>Pg.</w:t>
+            </w:r>
+            <w:r>
+              <w:rPr>
+                <w:rFonts w:ascii="Arial" w:hAnsi="Arial" w:cs="Arial"/>
+                <w:color w:val="auto"/>
+                <w:sz w:val="18"/>
+                <w:szCs w:val="18"/>
+              </w:rPr>
+              <w:t xml:space="preserve"> 43</w:t>
+            </w:r>
+            <w:r>
+              <w:rPr>
+                <w:rFonts w:ascii="Arial" w:hAnsi="Arial" w:cs="Arial"/>
+                <w:color w:val="auto"/>
+                <w:sz w:val="18"/>
+                <w:szCs w:val="18"/>
+              </w:rPr>
+              <w:t xml:space="preserve"> lines </w:t>
+            </w:r>
+            <w:r>
+              <w:rPr>
+                <w:rFonts w:ascii="Arial" w:hAnsi="Arial" w:cs="Arial"/>
+                <w:color w:val="auto"/>
+                <w:sz w:val="18"/>
+                <w:szCs w:val="18"/>
+              </w:rPr>
+              <w:t>2:4</w:t>
             </w:r>
           </w:p>
         </w:tc>
@@ -6332,7 +7221,7 @@
                 <w:sz w:val="18"/>
                 <w:szCs w:val="18"/>
               </w:rPr>
-              <w:t>Pg. 37. Line 6:7</w:t>
+              <w:t>Pg. 42. Line 24</w:t>
             </w:r>
           </w:p>
         </w:tc>

</xml_diff>